<commit_message>
Added Training Sched fig and Math participation code chunk
</commit_message>
<xml_diff>
--- a/Figures/TrainingSched/TraingSched.docx
+++ b/Figures/TrainingSched/TraingSched.docx
@@ -110,13 +110,13 @@
               <w:t>11-</w:t>
             </w:r>
             <w:r>
-              <w:t>2</w:t>
+              <w:t>1</w:t>
             </w:r>
             <w:r>
               <w:t>-201</w:t>
             </w:r>
             <w:r>
-              <w:t>7</w:t>
+              <w:t>8</w:t>
             </w:r>
           </w:p>
         </w:tc>
@@ -129,7 +129,10 @@
               <w:ind w:left="-63"/>
             </w:pPr>
             <w:r>
-              <w:t>Team: Brad Lenhardt, Gerald Tindal, &amp; Sevrina Tindal</w:t>
+              <w:t xml:space="preserve">Team: Brad Lenhardt, </w:t>
+            </w:r>
+            <w:r>
+              <w:t>Brock Rowley</w:t>
             </w:r>
           </w:p>
           <w:p>
@@ -194,13 +197,13 @@
               <w:t>11-</w:t>
             </w:r>
             <w:r>
-              <w:t>7</w:t>
+              <w:t>6</w:t>
             </w:r>
             <w:r>
               <w:t>-201</w:t>
             </w:r>
             <w:r>
-              <w:t>7</w:t>
+              <w:t>8</w:t>
             </w:r>
           </w:p>
         </w:tc>
@@ -216,7 +219,10 @@
               <w:t xml:space="preserve">Team: </w:t>
             </w:r>
             <w:r>
-              <w:t>Brad Lenhardt, Gerald Tindal, &amp; Sevrina Tindal</w:t>
+              <w:t xml:space="preserve">Brad Lenhardt, Gerald Tindal, &amp; </w:t>
+            </w:r>
+            <w:r>
+              <w:t>Brock Rowley</w:t>
             </w:r>
           </w:p>
           <w:p>
@@ -295,13 +301,13 @@
               <w:t>11-</w:t>
             </w:r>
             <w:r>
-              <w:t>9</w:t>
+              <w:t>8</w:t>
             </w:r>
             <w:r>
               <w:t>-201</w:t>
             </w:r>
             <w:r>
-              <w:t>7</w:t>
+              <w:t>8</w:t>
             </w:r>
           </w:p>
         </w:tc>
@@ -314,7 +320,10 @@
               <w:ind w:left="-45"/>
             </w:pPr>
             <w:r>
-              <w:t>Team: Brad Lenhardt &amp; Dan Farley</w:t>
+              <w:t xml:space="preserve">Team: Brad Lenhardt &amp; </w:t>
+            </w:r>
+            <w:r>
+              <w:t>Brock Rowley</w:t>
             </w:r>
           </w:p>
           <w:p>
@@ -322,8 +331,13 @@
               <w:ind w:left="-45"/>
             </w:pPr>
             <w:r>
-              <w:t>Contact: Pam Wurzell</w:t>
-            </w:r>
+              <w:t xml:space="preserve">Contact: Pam </w:t>
+            </w:r>
+            <w:proofErr w:type="spellStart"/>
+            <w:r>
+              <w:t>Wurzell</w:t>
+            </w:r>
+            <w:proofErr w:type="spellEnd"/>
           </w:p>
           <w:p>
             <w:pPr>
@@ -386,13 +400,13 @@
               <w:t>11-1</w:t>
             </w:r>
             <w:r>
-              <w:t>4</w:t>
+              <w:t>3</w:t>
             </w:r>
             <w:r>
               <w:t>-201</w:t>
             </w:r>
             <w:r>
-              <w:t>7</w:t>
+              <w:t>8</w:t>
             </w:r>
           </w:p>
         </w:tc>
@@ -408,7 +422,10 @@
               <w:t>Team:</w:t>
             </w:r>
             <w:r>
-              <w:t xml:space="preserve"> Brad Lenhardt &amp; Dan Farley</w:t>
+              <w:t xml:space="preserve"> Brad Lenhardt &amp; </w:t>
+            </w:r>
+            <w:r>
+              <w:t>Gerald Tindal, Brock Rowley, &amp; Sevrina Tindal</w:t>
             </w:r>
           </w:p>
           <w:p>
@@ -424,8 +441,13 @@
               <w:ind w:left="-45"/>
             </w:pPr>
             <w:r>
-              <w:t>Sharon Meeuwsen</w:t>
-            </w:r>
+              <w:t xml:space="preserve">Sharon </w:t>
+            </w:r>
+            <w:proofErr w:type="spellStart"/>
+            <w:r>
+              <w:t>Meeuwsen</w:t>
+            </w:r>
+            <w:proofErr w:type="spellEnd"/>
           </w:p>
           <w:p>
             <w:hyperlink r:id="rId7" w:history="1">
@@ -484,17 +506,17 @@
               <w:t>11-1</w:t>
             </w:r>
             <w:r>
-              <w:t>6</w:t>
-            </w:r>
-            <w:r>
-              <w:t>-201</w:t>
-            </w:r>
-            <w:r>
-              <w:t>7</w:t>
+              <w:t>5</w:t>
             </w:r>
             <w:bookmarkStart w:id="0" w:name="_GoBack"/>
             <w:bookmarkEnd w:id="0"/>
             <w:r>
+              <w:t>-201</w:t>
+            </w:r>
+            <w:r>
+              <w:t>8</w:t>
+            </w:r>
+            <w:r>
               <w:t xml:space="preserve"> </w:t>
             </w:r>
           </w:p>
@@ -508,7 +530,7 @@
               <w:ind w:left="-63"/>
             </w:pPr>
             <w:r>
-              <w:t>Team; Brad Lenhardt &amp; Dan Farley</w:t>
+              <w:t>Team; Brad Lenhardt, Gerald Tindal, &amp; Brock Rowley</w:t>
             </w:r>
           </w:p>
           <w:p>

</xml_diff>